<commit_message>
Module 2 -  Added calculation formula
</commit_message>
<xml_diff>
--- a/2. Эффективность автоматизации.docx
+++ b/2. Эффективность автоматизации.docx
@@ -753,25 +753,7 @@
           <w:szCs w:val="28"/>
           <w:lang w:val="ru-RU"/>
         </w:rPr>
-        <w:t>Определено</w:t>
-      </w:r>
-      <w:r>
-        <w:rPr>
-          <w:rFonts w:ascii="Times New Roman" w:hAnsi="Times New Roman" w:cs="Times New Roman"/>
-          <w:sz w:val="28"/>
-          <w:szCs w:val="28"/>
-          <w:lang w:val="ru-RU"/>
-        </w:rPr>
-        <w:t xml:space="preserve"> количество тестов, которые будут автоматизированы</w:t>
-      </w:r>
-      <w:r>
-        <w:rPr>
-          <w:rFonts w:ascii="Times New Roman" w:hAnsi="Times New Roman" w:cs="Times New Roman"/>
-          <w:sz w:val="28"/>
-          <w:szCs w:val="28"/>
-          <w:lang w:val="ru-RU"/>
-        </w:rPr>
-        <w:t>:</w:t>
+        <w:t>Определено количество тестов, которые будут автоматизированы:</w:t>
       </w:r>
     </w:p>
     <w:p>
@@ -900,6 +882,7 @@
         <w:ind w:firstLine="567"/>
         <w:rPr>
           <w:noProof/>
+          <w:lang w:val="ru-RU"/>
         </w:rPr>
       </w:pPr>
       <w:r>
@@ -1188,39 +1171,19 @@
           <w:szCs w:val="28"/>
           <w:lang w:val="ru-RU"/>
         </w:rPr>
-        <w:t xml:space="preserve">2. </w:t>
-      </w:r>
-      <w:r>
-        <w:rPr>
-          <w:rFonts w:ascii="Times New Roman" w:hAnsi="Times New Roman" w:cs="Times New Roman"/>
-          <w:sz w:val="28"/>
-          <w:szCs w:val="28"/>
-          <w:lang w:val="ru-RU"/>
-        </w:rPr>
-        <w:t>Рассчитана эффективность</w:t>
-      </w:r>
-      <w:r>
-        <w:rPr>
-          <w:rFonts w:ascii="Times New Roman" w:hAnsi="Times New Roman" w:cs="Times New Roman"/>
-          <w:sz w:val="28"/>
-          <w:szCs w:val="28"/>
-          <w:lang w:val="ru-RU"/>
-        </w:rPr>
-        <w:t>.</w:t>
-      </w:r>
-    </w:p>
-    <w:p>
-      <w:pPr>
-        <w:ind w:firstLine="567"/>
-        <w:rPr>
-          <w:rFonts w:ascii="Times New Roman" w:hAnsi="Times New Roman" w:cs="Times New Roman"/>
-          <w:sz w:val="28"/>
-          <w:szCs w:val="28"/>
-          <w:lang w:val="ru-RU"/>
-        </w:rPr>
-      </w:pPr>
-      <w:bookmarkStart w:id="0" w:name="_GoBack"/>
-      <w:bookmarkEnd w:id="0"/>
+        <w:t>2. Рассчитана эффективность.</w:t>
+      </w:r>
+    </w:p>
+    <w:p>
+      <w:pPr>
+        <w:ind w:firstLine="567"/>
+        <w:rPr>
+          <w:rFonts w:ascii="Times New Roman" w:hAnsi="Times New Roman" w:cs="Times New Roman"/>
+          <w:sz w:val="28"/>
+          <w:szCs w:val="28"/>
+          <w:lang w:val="ru-RU"/>
+        </w:rPr>
+      </w:pPr>
       <w:r>
         <w:rPr>
           <w:noProof/>
@@ -1290,6 +1253,531 @@
           <w:sz w:val="28"/>
           <w:szCs w:val="28"/>
           <w:lang w:val="ru-RU"/>
+        </w:rPr>
+      </w:pPr>
+    </w:p>
+    <w:p>
+      <w:pPr>
+        <w:ind w:firstLine="567"/>
+        <w:rPr>
+          <w:rFonts w:ascii="Times New Roman" w:hAnsi="Times New Roman" w:cs="Times New Roman"/>
+          <w:sz w:val="28"/>
+          <w:szCs w:val="28"/>
+          <w:lang w:val="ru-RU"/>
+        </w:rPr>
+      </w:pPr>
+    </w:p>
+    <w:p>
+      <w:pPr>
+        <w:ind w:firstLine="567"/>
+        <w:rPr>
+          <w:rFonts w:ascii="Times New Roman" w:hAnsi="Times New Roman" w:cs="Times New Roman"/>
+          <w:sz w:val="28"/>
+          <w:szCs w:val="28"/>
+          <w:lang w:val="ru-RU"/>
+        </w:rPr>
+      </w:pPr>
+    </w:p>
+    <w:p>
+      <w:pPr>
+        <w:ind w:firstLine="567"/>
+        <w:rPr>
+          <w:rFonts w:ascii="Times New Roman" w:hAnsi="Times New Roman" w:cs="Times New Roman"/>
+          <w:sz w:val="28"/>
+          <w:szCs w:val="28"/>
+          <w:lang w:val="ru-RU"/>
+        </w:rPr>
+      </w:pPr>
+      <w:r>
+        <w:rPr>
+          <w:rFonts w:ascii="Times New Roman" w:hAnsi="Times New Roman" w:cs="Times New Roman"/>
+          <w:sz w:val="28"/>
+          <w:szCs w:val="28"/>
+          <w:lang w:val="ru-RU"/>
+        </w:rPr>
+        <w:lastRenderedPageBreak/>
+        <w:t xml:space="preserve">3. </w:t>
+      </w:r>
+      <w:r>
+        <w:rPr>
+          <w:rFonts w:ascii="Times New Roman" w:hAnsi="Times New Roman" w:cs="Times New Roman"/>
+          <w:sz w:val="28"/>
+          <w:szCs w:val="28"/>
+          <w:lang w:val="ru-RU"/>
+        </w:rPr>
+        <w:t>Формулы для рассчета показателей:</w:t>
+      </w:r>
+    </w:p>
+    <w:p>
+      <w:pPr>
+        <w:ind w:firstLine="567"/>
+        <w:rPr>
+          <w:rFonts w:ascii="Times New Roman" w:hAnsi="Times New Roman" w:cs="Times New Roman"/>
+          <w:sz w:val="28"/>
+          <w:szCs w:val="28"/>
+          <w:lang w:val="ru-RU"/>
+        </w:rPr>
+      </w:pPr>
+    </w:p>
+    <w:p>
+      <w:pPr>
+        <w:ind w:firstLine="567"/>
+        <w:rPr>
+          <w:rFonts w:ascii="Times New Roman" w:hAnsi="Times New Roman" w:cs="Times New Roman"/>
+          <w:sz w:val="28"/>
+          <w:szCs w:val="28"/>
+        </w:rPr>
+      </w:pPr>
+      <w:r>
+        <w:rPr>
+          <w:rFonts w:ascii="Times New Roman" w:hAnsi="Times New Roman" w:cs="Times New Roman"/>
+          <w:b/>
+          <w:sz w:val="28"/>
+          <w:szCs w:val="28"/>
+        </w:rPr>
+        <w:t>Analysis and support Time on each run</w:t>
+      </w:r>
+      <w:r>
+        <w:rPr>
+          <w:rFonts w:ascii="Times New Roman" w:hAnsi="Times New Roman" w:cs="Times New Roman"/>
+          <w:b/>
+          <w:sz w:val="28"/>
+          <w:szCs w:val="28"/>
+        </w:rPr>
+        <w:t xml:space="preserve"> </w:t>
+      </w:r>
+      <w:r>
+        <w:rPr>
+          <w:rFonts w:ascii="Times New Roman" w:hAnsi="Times New Roman" w:cs="Times New Roman"/>
+          <w:b/>
+          <w:sz w:val="28"/>
+          <w:szCs w:val="28"/>
+        </w:rPr>
+        <w:t>(man*days)</w:t>
+      </w:r>
+      <w:r>
+        <w:rPr>
+          <w:rFonts w:ascii="Times New Roman" w:hAnsi="Times New Roman" w:cs="Times New Roman"/>
+          <w:sz w:val="28"/>
+          <w:szCs w:val="28"/>
+        </w:rPr>
+        <w:t xml:space="preserve"> = </w:t>
+      </w:r>
+      <w:r>
+        <w:rPr>
+          <w:rFonts w:ascii="Times New Roman" w:hAnsi="Times New Roman" w:cs="Times New Roman"/>
+          <w:sz w:val="28"/>
+          <w:szCs w:val="28"/>
+        </w:rPr>
+        <w:t>qty</w:t>
+      </w:r>
+      <w:r>
+        <w:rPr>
+          <w:rFonts w:ascii="Times New Roman" w:hAnsi="Times New Roman" w:cs="Times New Roman"/>
+          <w:sz w:val="28"/>
+          <w:szCs w:val="28"/>
+        </w:rPr>
+        <w:t xml:space="preserve"> </w:t>
+      </w:r>
+      <w:r>
+        <w:rPr>
+          <w:rFonts w:ascii="Times New Roman" w:hAnsi="Times New Roman" w:cs="Times New Roman"/>
+          <w:sz w:val="28"/>
+          <w:szCs w:val="28"/>
+        </w:rPr>
+        <w:t>tests(at)*</w:t>
+      </w:r>
+      <w:r>
+        <w:t xml:space="preserve"> </w:t>
+      </w:r>
+      <w:proofErr w:type="spellStart"/>
+      <w:r>
+        <w:rPr>
+          <w:rFonts w:ascii="Times New Roman" w:hAnsi="Times New Roman" w:cs="Times New Roman"/>
+          <w:sz w:val="28"/>
+          <w:szCs w:val="28"/>
+        </w:rPr>
+        <w:t>Avarage</w:t>
+      </w:r>
+      <w:proofErr w:type="spellEnd"/>
+      <w:r>
+        <w:rPr>
+          <w:rFonts w:ascii="Times New Roman" w:hAnsi="Times New Roman" w:cs="Times New Roman"/>
+          <w:sz w:val="28"/>
+          <w:szCs w:val="28"/>
+        </w:rPr>
+        <w:t xml:space="preserve"> </w:t>
+      </w:r>
+      <w:proofErr w:type="spellStart"/>
+      <w:r>
+        <w:rPr>
+          <w:rFonts w:ascii="Times New Roman" w:hAnsi="Times New Roman" w:cs="Times New Roman"/>
+          <w:sz w:val="28"/>
+          <w:szCs w:val="28"/>
+        </w:rPr>
+        <w:t>autotest</w:t>
+      </w:r>
+      <w:proofErr w:type="spellEnd"/>
+      <w:r>
+        <w:rPr>
+          <w:rFonts w:ascii="Times New Roman" w:hAnsi="Times New Roman" w:cs="Times New Roman"/>
+          <w:sz w:val="28"/>
+          <w:szCs w:val="28"/>
+        </w:rPr>
+        <w:t xml:space="preserve"> result analysis and support time (hours)</w:t>
+      </w:r>
+      <w:proofErr w:type="gramStart"/>
+      <w:r>
+        <w:rPr>
+          <w:rFonts w:ascii="Times New Roman" w:hAnsi="Times New Roman" w:cs="Times New Roman"/>
+          <w:sz w:val="28"/>
+          <w:szCs w:val="28"/>
+        </w:rPr>
+        <w:t>*(</w:t>
+      </w:r>
+      <w:r>
+        <w:t xml:space="preserve"> </w:t>
+      </w:r>
+      <w:proofErr w:type="spellStart"/>
+      <w:r>
+        <w:rPr>
+          <w:rFonts w:ascii="Times New Roman" w:hAnsi="Times New Roman" w:cs="Times New Roman"/>
+          <w:sz w:val="28"/>
+          <w:szCs w:val="28"/>
+        </w:rPr>
+        <w:t>Avarage</w:t>
+      </w:r>
+      <w:proofErr w:type="spellEnd"/>
+      <w:proofErr w:type="gramEnd"/>
+      <w:r>
+        <w:rPr>
+          <w:rFonts w:ascii="Times New Roman" w:hAnsi="Times New Roman" w:cs="Times New Roman"/>
+          <w:sz w:val="28"/>
+          <w:szCs w:val="28"/>
+        </w:rPr>
+        <w:t xml:space="preserve"> % failed </w:t>
+      </w:r>
+      <w:proofErr w:type="spellStart"/>
+      <w:r>
+        <w:rPr>
+          <w:rFonts w:ascii="Times New Roman" w:hAnsi="Times New Roman" w:cs="Times New Roman"/>
+          <w:sz w:val="28"/>
+          <w:szCs w:val="28"/>
+        </w:rPr>
+        <w:t>autotests</w:t>
+      </w:r>
+      <w:proofErr w:type="spellEnd"/>
+      <w:r>
+        <w:rPr>
+          <w:rFonts w:ascii="Times New Roman" w:hAnsi="Times New Roman" w:cs="Times New Roman"/>
+          <w:sz w:val="28"/>
+          <w:szCs w:val="28"/>
+        </w:rPr>
+        <w:t xml:space="preserve"> (%)</w:t>
+      </w:r>
+      <w:r>
+        <w:rPr>
+          <w:rFonts w:ascii="Times New Roman" w:hAnsi="Times New Roman" w:cs="Times New Roman"/>
+          <w:sz w:val="28"/>
+          <w:szCs w:val="28"/>
+        </w:rPr>
+        <w:t xml:space="preserve"> /100%)/8(hour)</w:t>
+      </w:r>
+    </w:p>
+    <w:p>
+      <w:pPr>
+        <w:ind w:firstLine="567"/>
+        <w:rPr>
+          <w:rFonts w:ascii="Times New Roman" w:hAnsi="Times New Roman" w:cs="Times New Roman"/>
+          <w:sz w:val="28"/>
+          <w:szCs w:val="28"/>
+        </w:rPr>
+      </w:pPr>
+    </w:p>
+    <w:p>
+      <w:pPr>
+        <w:ind w:firstLine="567"/>
+        <w:rPr>
+          <w:rFonts w:ascii="Times New Roman" w:hAnsi="Times New Roman" w:cs="Times New Roman"/>
+          <w:sz w:val="28"/>
+          <w:szCs w:val="28"/>
+        </w:rPr>
+      </w:pPr>
+      <w:r>
+        <w:rPr>
+          <w:rFonts w:ascii="Times New Roman" w:hAnsi="Times New Roman" w:cs="Times New Roman"/>
+          <w:b/>
+          <w:sz w:val="28"/>
+          <w:szCs w:val="28"/>
+        </w:rPr>
+        <w:t>Manual Time Saved on each run</w:t>
+      </w:r>
+      <w:r>
+        <w:rPr>
+          <w:rFonts w:ascii="Times New Roman" w:hAnsi="Times New Roman" w:cs="Times New Roman"/>
+          <w:b/>
+          <w:sz w:val="28"/>
+          <w:szCs w:val="28"/>
+        </w:rPr>
+        <w:t xml:space="preserve"> </w:t>
+      </w:r>
+      <w:r>
+        <w:rPr>
+          <w:rFonts w:ascii="Times New Roman" w:hAnsi="Times New Roman" w:cs="Times New Roman"/>
+          <w:b/>
+          <w:sz w:val="28"/>
+          <w:szCs w:val="28"/>
+        </w:rPr>
+        <w:t>(man*days)</w:t>
+      </w:r>
+      <w:r>
+        <w:rPr>
+          <w:rFonts w:ascii="Times New Roman" w:hAnsi="Times New Roman" w:cs="Times New Roman"/>
+          <w:b/>
+          <w:sz w:val="28"/>
+          <w:szCs w:val="28"/>
+        </w:rPr>
+        <w:t xml:space="preserve"> = </w:t>
+      </w:r>
+      <w:r>
+        <w:rPr>
+          <w:rFonts w:ascii="Times New Roman" w:hAnsi="Times New Roman" w:cs="Times New Roman"/>
+          <w:sz w:val="28"/>
+          <w:szCs w:val="28"/>
+        </w:rPr>
+        <w:t xml:space="preserve">qty </w:t>
+      </w:r>
+      <w:r>
+        <w:rPr>
+          <w:rFonts w:ascii="Times New Roman" w:hAnsi="Times New Roman" w:cs="Times New Roman"/>
+          <w:sz w:val="28"/>
+          <w:szCs w:val="28"/>
+        </w:rPr>
+        <w:t>tests(at)*</w:t>
+      </w:r>
+      <w:r>
+        <w:t xml:space="preserve"> </w:t>
+      </w:r>
+      <w:proofErr w:type="spellStart"/>
+      <w:r>
+        <w:rPr>
+          <w:rFonts w:ascii="Times New Roman" w:hAnsi="Times New Roman" w:cs="Times New Roman"/>
+          <w:sz w:val="28"/>
+          <w:szCs w:val="28"/>
+        </w:rPr>
+        <w:t>Avarage</w:t>
+      </w:r>
+      <w:proofErr w:type="spellEnd"/>
+      <w:r>
+        <w:rPr>
+          <w:rFonts w:ascii="Times New Roman" w:hAnsi="Times New Roman" w:cs="Times New Roman"/>
+          <w:sz w:val="28"/>
+          <w:szCs w:val="28"/>
+        </w:rPr>
+        <w:t xml:space="preserve"> test case reproducible time (min)</w:t>
+      </w:r>
+      <w:r>
+        <w:rPr>
+          <w:rFonts w:ascii="Times New Roman" w:hAnsi="Times New Roman" w:cs="Times New Roman"/>
+          <w:sz w:val="28"/>
+          <w:szCs w:val="28"/>
+        </w:rPr>
+        <w:t>/60(min)/</w:t>
+      </w:r>
+      <w:proofErr w:type="gramStart"/>
+      <w:r>
+        <w:rPr>
+          <w:rFonts w:ascii="Times New Roman" w:hAnsi="Times New Roman" w:cs="Times New Roman"/>
+          <w:sz w:val="28"/>
+          <w:szCs w:val="28"/>
+        </w:rPr>
+        <w:t>8( hour</w:t>
+      </w:r>
+      <w:proofErr w:type="gramEnd"/>
+      <w:r>
+        <w:rPr>
+          <w:rFonts w:ascii="Times New Roman" w:hAnsi="Times New Roman" w:cs="Times New Roman"/>
+          <w:sz w:val="28"/>
+          <w:szCs w:val="28"/>
+        </w:rPr>
+        <w:t>)</w:t>
+      </w:r>
+    </w:p>
+    <w:p>
+      <w:pPr>
+        <w:ind w:firstLine="567"/>
+        <w:rPr>
+          <w:rFonts w:ascii="Times New Roman" w:hAnsi="Times New Roman" w:cs="Times New Roman"/>
+          <w:sz w:val="28"/>
+          <w:szCs w:val="28"/>
+        </w:rPr>
+      </w:pPr>
+    </w:p>
+    <w:p>
+      <w:pPr>
+        <w:ind w:firstLine="567"/>
+        <w:rPr>
+          <w:rFonts w:ascii="Times New Roman" w:hAnsi="Times New Roman" w:cs="Times New Roman"/>
+          <w:sz w:val="28"/>
+          <w:szCs w:val="28"/>
+        </w:rPr>
+      </w:pPr>
+      <w:bookmarkStart w:id="0" w:name="_GoBack"/>
+      <w:r>
+        <w:rPr>
+          <w:rFonts w:ascii="Times New Roman" w:hAnsi="Times New Roman" w:cs="Times New Roman"/>
+          <w:b/>
+          <w:sz w:val="28"/>
+          <w:szCs w:val="28"/>
+        </w:rPr>
+        <w:t>Efficiency ROI %</w:t>
+      </w:r>
+      <w:r>
+        <w:rPr>
+          <w:rFonts w:ascii="Times New Roman" w:hAnsi="Times New Roman" w:cs="Times New Roman"/>
+          <w:b/>
+          <w:sz w:val="28"/>
+          <w:szCs w:val="28"/>
+        </w:rPr>
+        <w:t xml:space="preserve"> </w:t>
+      </w:r>
+      <w:bookmarkEnd w:id="0"/>
+      <w:r>
+        <w:rPr>
+          <w:rFonts w:ascii="Times New Roman" w:hAnsi="Times New Roman" w:cs="Times New Roman"/>
+          <w:b/>
+          <w:sz w:val="28"/>
+          <w:szCs w:val="28"/>
+        </w:rPr>
+        <w:t>= (</w:t>
+      </w:r>
+      <w:r>
+        <w:rPr>
+          <w:rFonts w:ascii="Times New Roman" w:hAnsi="Times New Roman" w:cs="Times New Roman"/>
+          <w:sz w:val="28"/>
+          <w:szCs w:val="28"/>
+        </w:rPr>
+        <w:t>Total Manual Time Saved</w:t>
+      </w:r>
+      <w:r>
+        <w:rPr>
+          <w:rFonts w:ascii="Times New Roman" w:hAnsi="Times New Roman" w:cs="Times New Roman"/>
+          <w:sz w:val="28"/>
+          <w:szCs w:val="28"/>
+        </w:rPr>
+        <w:t xml:space="preserve"> </w:t>
+      </w:r>
+      <w:r>
+        <w:rPr>
+          <w:rFonts w:ascii="Times New Roman" w:hAnsi="Times New Roman" w:cs="Times New Roman"/>
+          <w:sz w:val="28"/>
+          <w:szCs w:val="28"/>
+        </w:rPr>
+        <w:t>(man*days)</w:t>
+      </w:r>
+      <w:r>
+        <w:rPr>
+          <w:rFonts w:ascii="Times New Roman" w:hAnsi="Times New Roman" w:cs="Times New Roman"/>
+          <w:sz w:val="28"/>
+          <w:szCs w:val="28"/>
+        </w:rPr>
+        <w:t xml:space="preserve"> </w:t>
+      </w:r>
+      <w:r>
+        <w:rPr>
+          <w:rFonts w:ascii="Times New Roman" w:hAnsi="Times New Roman" w:cs="Times New Roman"/>
+          <w:b/>
+          <w:sz w:val="28"/>
+          <w:szCs w:val="28"/>
+        </w:rPr>
+        <w:t xml:space="preserve">- </w:t>
+      </w:r>
+      <w:r>
+        <w:rPr>
+          <w:rFonts w:ascii="Times New Roman" w:hAnsi="Times New Roman" w:cs="Times New Roman"/>
+          <w:sz w:val="28"/>
+          <w:szCs w:val="28"/>
+        </w:rPr>
+        <w:t>Automation time</w:t>
+      </w:r>
+    </w:p>
+    <w:p>
+      <w:pPr>
+        <w:ind w:firstLine="567"/>
+        <w:rPr>
+          <w:rFonts w:ascii="Times New Roman" w:hAnsi="Times New Roman" w:cs="Times New Roman"/>
+          <w:sz w:val="28"/>
+          <w:szCs w:val="28"/>
+        </w:rPr>
+      </w:pPr>
+      <w:r>
+        <w:rPr>
+          <w:rFonts w:ascii="Times New Roman" w:hAnsi="Times New Roman" w:cs="Times New Roman"/>
+          <w:sz w:val="28"/>
+          <w:szCs w:val="28"/>
+        </w:rPr>
+        <w:t>(man*days</w:t>
+      </w:r>
+      <w:proofErr w:type="gramStart"/>
+      <w:r>
+        <w:rPr>
+          <w:rFonts w:ascii="Times New Roman" w:hAnsi="Times New Roman" w:cs="Times New Roman"/>
+          <w:sz w:val="28"/>
+          <w:szCs w:val="28"/>
+        </w:rPr>
+        <w:t>)</w:t>
+      </w:r>
+      <w:r>
+        <w:rPr>
+          <w:rFonts w:ascii="Times New Roman" w:hAnsi="Times New Roman" w:cs="Times New Roman"/>
+          <w:sz w:val="28"/>
+          <w:szCs w:val="28"/>
+        </w:rPr>
+        <w:t>)*</w:t>
+      </w:r>
+      <w:proofErr w:type="gramEnd"/>
+      <w:r>
+        <w:rPr>
+          <w:rFonts w:ascii="Times New Roman" w:hAnsi="Times New Roman" w:cs="Times New Roman"/>
+          <w:sz w:val="28"/>
+          <w:szCs w:val="28"/>
+        </w:rPr>
+        <w:t>100/</w:t>
+      </w:r>
+      <w:r>
+        <w:rPr>
+          <w:rFonts w:ascii="Times New Roman" w:hAnsi="Times New Roman" w:cs="Times New Roman"/>
+          <w:sz w:val="28"/>
+          <w:szCs w:val="28"/>
+        </w:rPr>
+        <w:t xml:space="preserve"> </w:t>
+      </w:r>
+      <w:r>
+        <w:rPr>
+          <w:rFonts w:ascii="Times New Roman" w:hAnsi="Times New Roman" w:cs="Times New Roman"/>
+          <w:sz w:val="28"/>
+          <w:szCs w:val="28"/>
+        </w:rPr>
+        <w:t>Automation time(man*days)</w:t>
+      </w:r>
+    </w:p>
+    <w:p>
+      <w:pPr>
+        <w:ind w:firstLine="567"/>
+        <w:rPr>
+          <w:rFonts w:ascii="Times New Roman" w:hAnsi="Times New Roman" w:cs="Times New Roman"/>
+          <w:sz w:val="28"/>
+          <w:szCs w:val="28"/>
+        </w:rPr>
+      </w:pPr>
+    </w:p>
+    <w:p>
+      <w:pPr>
+        <w:ind w:firstLine="567"/>
+        <w:rPr>
+          <w:rFonts w:ascii="Times New Roman" w:hAnsi="Times New Roman" w:cs="Times New Roman"/>
+          <w:sz w:val="28"/>
+          <w:szCs w:val="28"/>
         </w:rPr>
       </w:pPr>
     </w:p>
@@ -1806,6 +2294,7 @@
     <w:lsdException w:name="HTML Sample" w:semiHidden="1" w:unhideWhenUsed="1"/>
     <w:lsdException w:name="HTML Typewriter" w:semiHidden="1" w:unhideWhenUsed="1"/>
     <w:lsdException w:name="HTML Variable" w:semiHidden="1" w:unhideWhenUsed="1"/>
+    <w:lsdException w:name="Normal Table" w:semiHidden="1" w:unhideWhenUsed="1"/>
     <w:lsdException w:name="annotation subject" w:semiHidden="1" w:unhideWhenUsed="1"/>
     <w:lsdException w:name="No List" w:semiHidden="1" w:unhideWhenUsed="1"/>
     <w:lsdException w:name="Outline List 1" w:semiHidden="1" w:unhideWhenUsed="1"/>
@@ -1849,8 +2338,10 @@
     <w:lsdException w:name="Table Elegant" w:semiHidden="1" w:unhideWhenUsed="1"/>
     <w:lsdException w:name="Table Professional" w:semiHidden="1" w:unhideWhenUsed="1"/>
     <w:lsdException w:name="Table Subtle 1" w:semiHidden="1" w:unhideWhenUsed="1"/>
+    <w:lsdException w:name="Table Subtle 2" w:semiHidden="1" w:unhideWhenUsed="1"/>
     <w:lsdException w:name="Table Web 1" w:semiHidden="1" w:unhideWhenUsed="1"/>
     <w:lsdException w:name="Table Web 2" w:semiHidden="1" w:unhideWhenUsed="1"/>
+    <w:lsdException w:name="Table Web 3" w:semiHidden="1" w:unhideWhenUsed="1"/>
     <w:lsdException w:name="Balloon Text" w:semiHidden="1" w:unhideWhenUsed="1"/>
     <w:lsdException w:name="Table Grid" w:uiPriority="39"/>
     <w:lsdException w:name="Table Theme" w:semiHidden="1" w:unhideWhenUsed="1"/>

</xml_diff>